<commit_message>
second commit on new branch
</commit_message>
<xml_diff>
--- a/testfile1.docx
+++ b/testfile1.docx
@@ -5,6 +5,29 @@
     <w:p>
       <w:r>
         <w:t xml:space="preserve">I am a test file 1 </w:t>
+      </w:r>
+      <w:r>
+        <w:rPr>
+          <mc:AlternateContent>
+            <mc:Choice Requires="w16se"/>
+            <mc:Fallback>
+              <w:rFonts w:ascii="Segoe UI Emoji" w:eastAsia="Segoe UI Emoji" w:hAnsi="Segoe UI Emoji" w:cs="Segoe UI Emoji"/>
+            </mc:Fallback>
+          </mc:AlternateContent>
+        </w:rPr>
+        <mc:AlternateContent>
+          <mc:Choice Requires="w16se">
+            <w16se:symEx w16se:font="Segoe UI Emoji" w16se:char="1F60A"/>
+          </mc:Choice>
+          <mc:Fallback>
+            <w:t>😊</w:t>
+          </mc:Fallback>
+        </mc:AlternateContent>
+      </w:r>
+    </w:p>
+    <w:p>
+      <w:r>
+        <w:t>Let’s make this line for the second commit on the new branch</w:t>
       </w:r>
       <w:r>
         <w:rPr>

</xml_diff>